<commit_message>
Update Product backlog nhóm 45222.05.docx
</commit_message>
<xml_diff>
--- a/Product backlog nhóm 45222.05.docx
+++ b/Product backlog nhóm 45222.05.docx
@@ -4439,7 +4439,7 @@
         <w:widowControl w:val="0"/>
         <w:numPr>
           <w:ilvl w:val="0"/>
-          <w:numId w:val="7"/>
+          <w:numId w:val="15"/>
         </w:numPr>
         <w:pBdr>
           <w:top w:val="nil"/>
@@ -4472,7 +4472,7 @@
         <w:pStyle w:val="Heading2"/>
         <w:numPr>
           <w:ilvl w:val="1"/>
-          <w:numId w:val="7"/>
+          <w:numId w:val="15"/>
         </w:numPr>
         <w:spacing w:before="0"/>
         <w:ind w:left="810"/>
@@ -4497,19 +4497,6 @@
       <w:pPr>
         <w:rPr>
           <w:rFonts w:ascii="Arial" w:eastAsia="Arial" w:hAnsi="Arial" w:cs="Arial"/>
-        </w:rPr>
-      </w:pPr>
-      <w:r>
-        <w:rPr>
-          <w:rFonts w:ascii="Arial" w:eastAsia="Arial" w:hAnsi="Arial" w:cs="Arial"/>
-        </w:rPr>
-        <w:t>&lt;Mục đích của tài liệu&gt;</w:t>
-      </w:r>
-    </w:p>
-    <w:p>
-      <w:pPr>
-        <w:rPr>
-          <w:rFonts w:ascii="Arial" w:eastAsia="Arial" w:hAnsi="Arial" w:cs="Arial"/>
           <w:color w:val="000000"/>
         </w:rPr>
       </w:pPr>
@@ -4525,7 +4512,7 @@
       <w:pPr>
         <w:numPr>
           <w:ilvl w:val="0"/>
-          <w:numId w:val="8"/>
+          <w:numId w:val="16"/>
         </w:numPr>
         <w:rPr>
           <w:rFonts w:ascii="Arial" w:eastAsia="Arial" w:hAnsi="Arial" w:cs="Arial"/>
@@ -4544,7 +4531,7 @@
       <w:pPr>
         <w:numPr>
           <w:ilvl w:val="0"/>
-          <w:numId w:val="8"/>
+          <w:numId w:val="16"/>
         </w:numPr>
         <w:spacing w:before="0"/>
         <w:rPr>
@@ -4564,7 +4551,7 @@
       <w:pPr>
         <w:numPr>
           <w:ilvl w:val="0"/>
-          <w:numId w:val="5"/>
+          <w:numId w:val="13"/>
         </w:numPr>
         <w:spacing w:before="0"/>
         <w:rPr>
@@ -4585,7 +4572,7 @@
         <w:pStyle w:val="Heading2"/>
         <w:numPr>
           <w:ilvl w:val="1"/>
-          <w:numId w:val="7"/>
+          <w:numId w:val="15"/>
         </w:numPr>
         <w:ind w:left="810"/>
         <w:rPr>
@@ -4611,12 +4598,6 @@
           <w:rFonts w:ascii="Arial" w:eastAsia="Arial" w:hAnsi="Arial" w:cs="Arial"/>
         </w:rPr>
       </w:pPr>
-      <w:r>
-        <w:rPr>
-          <w:rFonts w:ascii="Arial" w:eastAsia="Arial" w:hAnsi="Arial" w:cs="Arial"/>
-        </w:rPr>
-        <w:t>&lt;Phạm vi của tài liệu&gt;</w:t>
-      </w:r>
     </w:p>
     <w:p>
       <w:pPr>
@@ -4672,7 +4653,7 @@
       <w:pPr>
         <w:numPr>
           <w:ilvl w:val="0"/>
-          <w:numId w:val="3"/>
+          <w:numId w:val="11"/>
         </w:numPr>
         <w:spacing w:before="0" w:line="360" w:lineRule="auto"/>
         <w:rPr>
@@ -4694,7 +4675,7 @@
       <w:pPr>
         <w:numPr>
           <w:ilvl w:val="0"/>
-          <w:numId w:val="3"/>
+          <w:numId w:val="11"/>
         </w:numPr>
         <w:spacing w:before="0" w:line="360" w:lineRule="auto"/>
         <w:rPr>
@@ -4716,7 +4697,7 @@
       <w:pPr>
         <w:numPr>
           <w:ilvl w:val="0"/>
-          <w:numId w:val="3"/>
+          <w:numId w:val="11"/>
         </w:numPr>
         <w:spacing w:before="0" w:line="360" w:lineRule="auto"/>
         <w:rPr>
@@ -4738,7 +4719,7 @@
       <w:pPr>
         <w:numPr>
           <w:ilvl w:val="0"/>
-          <w:numId w:val="3"/>
+          <w:numId w:val="11"/>
         </w:numPr>
         <w:spacing w:before="0" w:line="360" w:lineRule="auto"/>
         <w:rPr>
@@ -4760,7 +4741,7 @@
       <w:pPr>
         <w:numPr>
           <w:ilvl w:val="0"/>
-          <w:numId w:val="3"/>
+          <w:numId w:val="11"/>
         </w:numPr>
         <w:spacing w:before="0" w:line="360" w:lineRule="auto"/>
         <w:rPr>
@@ -4782,7 +4763,7 @@
       <w:pPr>
         <w:numPr>
           <w:ilvl w:val="1"/>
-          <w:numId w:val="3"/>
+          <w:numId w:val="11"/>
         </w:numPr>
         <w:spacing w:before="0" w:line="360" w:lineRule="auto"/>
         <w:rPr>
@@ -4802,7 +4783,7 @@
       <w:pPr>
         <w:numPr>
           <w:ilvl w:val="1"/>
-          <w:numId w:val="3"/>
+          <w:numId w:val="11"/>
         </w:numPr>
         <w:spacing w:before="0" w:line="360" w:lineRule="auto"/>
         <w:rPr>
@@ -4822,7 +4803,7 @@
       <w:pPr>
         <w:numPr>
           <w:ilvl w:val="1"/>
-          <w:numId w:val="3"/>
+          <w:numId w:val="11"/>
         </w:numPr>
         <w:spacing w:before="0" w:line="360" w:lineRule="auto"/>
         <w:rPr>
@@ -4842,7 +4823,7 @@
       <w:pPr>
         <w:numPr>
           <w:ilvl w:val="1"/>
-          <w:numId w:val="3"/>
+          <w:numId w:val="11"/>
         </w:numPr>
         <w:spacing w:before="0" w:line="360" w:lineRule="auto"/>
         <w:rPr>
@@ -4855,7 +4836,6 @@
           <w:rFonts w:ascii="Arial" w:eastAsia="Arial" w:hAnsi="Arial" w:cs="Arial"/>
           <w:color w:val="000000"/>
         </w:rPr>
-        <w:lastRenderedPageBreak/>
         <w:t>Quản lý tài liệu: Thêm, xóa, sửa, tìm kiếm thông tin tài liệu (sách giáo khoa, giáo trình, tài liệu tham khảo…)</w:t>
       </w:r>
     </w:p>
@@ -4863,7 +4843,7 @@
       <w:pPr>
         <w:numPr>
           <w:ilvl w:val="0"/>
-          <w:numId w:val="3"/>
+          <w:numId w:val="11"/>
         </w:numPr>
         <w:spacing w:before="0" w:line="360" w:lineRule="auto"/>
         <w:rPr>
@@ -4878,6 +4858,7 @@
           <w:i/>
           <w:color w:val="000000"/>
         </w:rPr>
+        <w:lastRenderedPageBreak/>
         <w:t>Quản lý kho</w:t>
       </w:r>
     </w:p>
@@ -4885,7 +4866,7 @@
       <w:pPr>
         <w:numPr>
           <w:ilvl w:val="1"/>
-          <w:numId w:val="3"/>
+          <w:numId w:val="11"/>
         </w:numPr>
         <w:spacing w:before="0" w:line="360" w:lineRule="auto"/>
         <w:rPr>
@@ -4905,7 +4886,7 @@
       <w:pPr>
         <w:numPr>
           <w:ilvl w:val="1"/>
-          <w:numId w:val="3"/>
+          <w:numId w:val="11"/>
         </w:numPr>
         <w:spacing w:before="0" w:line="360" w:lineRule="auto"/>
         <w:rPr>
@@ -4925,7 +4906,7 @@
       <w:pPr>
         <w:numPr>
           <w:ilvl w:val="1"/>
-          <w:numId w:val="3"/>
+          <w:numId w:val="11"/>
         </w:numPr>
         <w:spacing w:before="0" w:line="360" w:lineRule="auto"/>
         <w:rPr>
@@ -4945,7 +4926,7 @@
       <w:pPr>
         <w:numPr>
           <w:ilvl w:val="1"/>
-          <w:numId w:val="3"/>
+          <w:numId w:val="11"/>
         </w:numPr>
         <w:spacing w:before="0" w:line="360" w:lineRule="auto"/>
         <w:rPr>
@@ -4965,7 +4946,7 @@
       <w:pPr>
         <w:numPr>
           <w:ilvl w:val="1"/>
-          <w:numId w:val="3"/>
+          <w:numId w:val="11"/>
         </w:numPr>
         <w:spacing w:before="0" w:line="360" w:lineRule="auto"/>
         <w:rPr>
@@ -4985,7 +4966,7 @@
       <w:pPr>
         <w:numPr>
           <w:ilvl w:val="0"/>
-          <w:numId w:val="3"/>
+          <w:numId w:val="11"/>
         </w:numPr>
         <w:spacing w:before="0" w:line="360" w:lineRule="auto"/>
         <w:rPr>
@@ -5007,7 +4988,7 @@
       <w:pPr>
         <w:numPr>
           <w:ilvl w:val="1"/>
-          <w:numId w:val="3"/>
+          <w:numId w:val="11"/>
         </w:numPr>
         <w:spacing w:before="0" w:line="360" w:lineRule="auto"/>
         <w:rPr>
@@ -5027,7 +5008,7 @@
       <w:pPr>
         <w:numPr>
           <w:ilvl w:val="1"/>
-          <w:numId w:val="3"/>
+          <w:numId w:val="11"/>
         </w:numPr>
         <w:spacing w:before="0" w:after="200" w:line="360" w:lineRule="auto"/>
         <w:rPr>
@@ -5065,7 +5046,7 @@
       <w:pPr>
         <w:numPr>
           <w:ilvl w:val="0"/>
-          <w:numId w:val="4"/>
+          <w:numId w:val="12"/>
         </w:numPr>
         <w:spacing w:before="0" w:line="360" w:lineRule="auto"/>
         <w:rPr>
@@ -5085,7 +5066,7 @@
       <w:pPr>
         <w:numPr>
           <w:ilvl w:val="0"/>
-          <w:numId w:val="4"/>
+          <w:numId w:val="12"/>
         </w:numPr>
         <w:spacing w:before="0" w:line="360" w:lineRule="auto"/>
         <w:rPr>
@@ -5105,7 +5086,7 @@
       <w:pPr>
         <w:numPr>
           <w:ilvl w:val="0"/>
-          <w:numId w:val="4"/>
+          <w:numId w:val="12"/>
         </w:numPr>
         <w:spacing w:before="0" w:after="200" w:line="360" w:lineRule="auto"/>
         <w:rPr>
@@ -5124,9 +5105,8 @@
     <w:sdt>
       <w:sdtPr>
         <w:tag w:val="goog_rdk_0"/>
-        <w:id w:val="435956483"/>
+        <w:id w:val="388851505"/>
       </w:sdtPr>
-      <w:sdtEndPr/>
       <w:sdtContent>
         <w:p>
           <w:pPr>
@@ -5154,7 +5134,7 @@
       <w:pPr>
         <w:numPr>
           <w:ilvl w:val="0"/>
-          <w:numId w:val="2"/>
+          <w:numId w:val="10"/>
         </w:numPr>
         <w:spacing w:before="0" w:line="360" w:lineRule="auto"/>
         <w:rPr>
@@ -5176,7 +5156,7 @@
       <w:pPr>
         <w:numPr>
           <w:ilvl w:val="0"/>
-          <w:numId w:val="2"/>
+          <w:numId w:val="10"/>
         </w:numPr>
         <w:spacing w:before="0" w:line="360" w:lineRule="auto"/>
         <w:rPr>
@@ -5198,7 +5178,7 @@
       <w:pPr>
         <w:numPr>
           <w:ilvl w:val="0"/>
-          <w:numId w:val="2"/>
+          <w:numId w:val="10"/>
         </w:numPr>
         <w:spacing w:before="0" w:after="200" w:line="360" w:lineRule="auto"/>
         <w:rPr>
@@ -5238,7 +5218,7 @@
       <w:pPr>
         <w:numPr>
           <w:ilvl w:val="0"/>
-          <w:numId w:val="6"/>
+          <w:numId w:val="14"/>
         </w:numPr>
         <w:spacing w:before="0" w:line="360" w:lineRule="auto"/>
         <w:rPr>
@@ -5258,7 +5238,7 @@
       <w:pPr>
         <w:numPr>
           <w:ilvl w:val="0"/>
-          <w:numId w:val="6"/>
+          <w:numId w:val="14"/>
         </w:numPr>
         <w:spacing w:before="0" w:line="360" w:lineRule="auto"/>
         <w:rPr>
@@ -5278,7 +5258,7 @@
       <w:pPr>
         <w:numPr>
           <w:ilvl w:val="0"/>
-          <w:numId w:val="6"/>
+          <w:numId w:val="14"/>
         </w:numPr>
         <w:spacing w:before="0" w:after="200" w:line="360" w:lineRule="auto"/>
         <w:rPr>
@@ -5316,7 +5296,7 @@
       <w:pPr>
         <w:numPr>
           <w:ilvl w:val="0"/>
-          <w:numId w:val="1"/>
+          <w:numId w:val="9"/>
         </w:numPr>
         <w:spacing w:before="0" w:line="360" w:lineRule="auto"/>
         <w:rPr>
@@ -5336,7 +5316,7 @@
       <w:pPr>
         <w:numPr>
           <w:ilvl w:val="0"/>
-          <w:numId w:val="1"/>
+          <w:numId w:val="9"/>
         </w:numPr>
         <w:spacing w:before="0" w:line="360" w:lineRule="auto"/>
         <w:rPr>
@@ -5356,7 +5336,7 @@
       <w:pPr>
         <w:numPr>
           <w:ilvl w:val="0"/>
-          <w:numId w:val="1"/>
+          <w:numId w:val="9"/>
         </w:numPr>
         <w:spacing w:before="0" w:line="360" w:lineRule="auto"/>
         <w:rPr>
@@ -5369,7 +5349,6 @@
           <w:rFonts w:ascii="Arial" w:eastAsia="Arial" w:hAnsi="Arial" w:cs="Arial"/>
           <w:color w:val="000000"/>
         </w:rPr>
-        <w:lastRenderedPageBreak/>
         <w:t>Các chức năng đảm bảo hoạt động đúng theo mục đích đặt ra và phù hợp với người dùng</w:t>
       </w:r>
     </w:p>
@@ -5377,7 +5356,7 @@
       <w:pPr>
         <w:numPr>
           <w:ilvl w:val="0"/>
-          <w:numId w:val="1"/>
+          <w:numId w:val="9"/>
         </w:numPr>
         <w:spacing w:before="0" w:line="360" w:lineRule="auto"/>
         <w:rPr>
@@ -5397,7 +5376,7 @@
       <w:pPr>
         <w:numPr>
           <w:ilvl w:val="0"/>
-          <w:numId w:val="1"/>
+          <w:numId w:val="9"/>
         </w:numPr>
         <w:spacing w:before="0" w:line="360" w:lineRule="auto"/>
         <w:rPr>
@@ -5410,6 +5389,7 @@
           <w:rFonts w:ascii="Arial" w:eastAsia="Arial" w:hAnsi="Arial" w:cs="Arial"/>
           <w:color w:val="000000"/>
         </w:rPr>
+        <w:lastRenderedPageBreak/>
         <w:t>Không có lỗi xảy ra khi người dùng sử dụng.</w:t>
       </w:r>
     </w:p>
@@ -5417,7 +5397,7 @@
       <w:pPr>
         <w:numPr>
           <w:ilvl w:val="0"/>
-          <w:numId w:val="1"/>
+          <w:numId w:val="9"/>
         </w:numPr>
         <w:spacing w:before="0" w:after="200" w:line="360" w:lineRule="auto"/>
         <w:rPr>
@@ -5483,7 +5463,7 @@
         <w:pStyle w:val="Heading2"/>
         <w:numPr>
           <w:ilvl w:val="1"/>
-          <w:numId w:val="7"/>
+          <w:numId w:val="15"/>
         </w:numPr>
         <w:ind w:left="810"/>
         <w:rPr>
@@ -5515,8 +5495,6 @@
         </w:rPr>
         <w:t>&lt;bảng viết tắt&gt;</w:t>
       </w:r>
-      <w:bookmarkStart w:id="10" w:name="_GoBack"/>
-      <w:bookmarkEnd w:id="10"/>
     </w:p>
     <w:p>
       <w:pPr>
@@ -5524,7 +5502,7 @@
         <w:widowControl w:val="0"/>
         <w:numPr>
           <w:ilvl w:val="0"/>
-          <w:numId w:val="7"/>
+          <w:numId w:val="15"/>
         </w:numPr>
         <w:pBdr>
           <w:top w:val="nil"/>
@@ -5540,8 +5518,8 @@
           <w:szCs w:val="22"/>
         </w:rPr>
       </w:pPr>
-      <w:bookmarkStart w:id="11" w:name="_heading=h.17dp8vu" w:colFirst="0" w:colLast="0"/>
-      <w:bookmarkEnd w:id="11"/>
+      <w:bookmarkStart w:id="10" w:name="_heading=h.17dp8vu" w:colFirst="0" w:colLast="0"/>
+      <w:bookmarkEnd w:id="10"/>
       <w:r>
         <w:rPr>
           <w:rFonts w:ascii="Arial" w:eastAsia="Arial" w:hAnsi="Arial" w:cs="Arial"/>
@@ -5556,7 +5534,7 @@
         <w:pStyle w:val="Heading2"/>
         <w:numPr>
           <w:ilvl w:val="1"/>
-          <w:numId w:val="7"/>
+          <w:numId w:val="15"/>
         </w:numPr>
         <w:spacing w:before="0"/>
         <w:ind w:left="810"/>
@@ -5566,8 +5544,8 @@
           <w:szCs w:val="22"/>
         </w:rPr>
       </w:pPr>
-      <w:bookmarkStart w:id="12" w:name="_heading=h.3rdcrjn" w:colFirst="0" w:colLast="0"/>
-      <w:bookmarkEnd w:id="12"/>
+      <w:bookmarkStart w:id="11" w:name="_heading=h.3rdcrjn" w:colFirst="0" w:colLast="0"/>
+      <w:bookmarkEnd w:id="11"/>
       <w:r>
         <w:rPr>
           <w:rFonts w:ascii="Arial" w:eastAsia="Arial" w:hAnsi="Arial" w:cs="Arial"/>
@@ -5579,7 +5557,6 @@
     </w:p>
     <w:tbl>
       <w:tblPr>
-        <w:tblStyle w:val="a2"/>
         <w:tblW w:w="9360" w:type="dxa"/>
         <w:tblInd w:w="-8" w:type="dxa"/>
         <w:tblBorders>
@@ -5905,7 +5882,7 @@
                 <w:rFonts w:ascii="Arial" w:eastAsia="Arial" w:hAnsi="Arial" w:cs="Arial"/>
                 <w:color w:val="000000"/>
               </w:rPr>
-              <w:t>Khi tôi chọn nội dung trong bộ lọc (Tấng/ Giờ tự học/ Số người) và nhấn nút tìm kiếm</w:t>
+              <w:t>Khi tôi nhấn vào nút Đặt bàn</w:t>
             </w:r>
           </w:p>
         </w:tc>
@@ -5941,195 +5918,7 @@
                 <w:rFonts w:ascii="Arial" w:eastAsia="Arial" w:hAnsi="Arial" w:cs="Arial"/>
                 <w:color w:val="000000"/>
               </w:rPr>
-              <w:t xml:space="preserve">Hệ thống hiển thị cho tôi danh sách bàn trống và khung giờ để tôi có thể đặt bàn </w:t>
-            </w:r>
-          </w:p>
-        </w:tc>
-        <w:tc>
-          <w:tcPr>
-            <w:tcW w:w="1260" w:type="dxa"/>
-            <w:tcBorders>
-              <w:top w:val="single" w:sz="6" w:space="0" w:color="CCCCCC"/>
-              <w:left w:val="single" w:sz="6" w:space="0" w:color="CCCCCC"/>
-              <w:bottom w:val="single" w:sz="6" w:space="0" w:color="000000"/>
-              <w:right w:val="single" w:sz="6" w:space="0" w:color="000000"/>
-            </w:tcBorders>
-            <w:shd w:val="clear" w:color="auto" w:fill="FFFFFF"/>
-            <w:tcMar>
-              <w:top w:w="40" w:type="dxa"/>
-              <w:left w:w="40" w:type="dxa"/>
-              <w:bottom w:w="40" w:type="dxa"/>
-              <w:right w:w="40" w:type="dxa"/>
-            </w:tcMar>
-            <w:vAlign w:val="center"/>
-          </w:tcPr>
-          <w:p>
-            <w:pPr>
-              <w:widowControl w:val="0"/>
-              <w:spacing w:before="0" w:line="276" w:lineRule="auto"/>
-              <w:jc w:val="center"/>
-              <w:rPr>
-                <w:rFonts w:ascii="Arial" w:eastAsia="Arial" w:hAnsi="Arial" w:cs="Arial"/>
-                <w:color w:val="000000"/>
-              </w:rPr>
-            </w:pPr>
-            <w:r>
-              <w:rPr>
-                <w:rFonts w:ascii="Arial" w:eastAsia="Arial" w:hAnsi="Arial" w:cs="Arial"/>
-                <w:color w:val="000000"/>
-              </w:rPr>
-              <w:t>1</w:t>
-            </w:r>
-          </w:p>
-        </w:tc>
-      </w:tr>
-      <w:tr>
-        <w:trPr>
-          <w:trHeight w:val="1275"/>
-        </w:trPr>
-        <w:tc>
-          <w:tcPr>
-            <w:tcW w:w="1080" w:type="dxa"/>
-            <w:tcBorders>
-              <w:top w:val="single" w:sz="6" w:space="0" w:color="CCCCCC"/>
-              <w:left w:val="single" w:sz="6" w:space="0" w:color="000000"/>
-              <w:bottom w:val="single" w:sz="6" w:space="0" w:color="000000"/>
-              <w:right w:val="single" w:sz="6" w:space="0" w:color="000000"/>
-            </w:tcBorders>
-            <w:tcMar>
-              <w:top w:w="40" w:type="dxa"/>
-              <w:left w:w="40" w:type="dxa"/>
-              <w:bottom w:w="40" w:type="dxa"/>
-              <w:right w:w="40" w:type="dxa"/>
-            </w:tcMar>
-            <w:vAlign w:val="center"/>
-          </w:tcPr>
-          <w:p>
-            <w:pPr>
-              <w:widowControl w:val="0"/>
-              <w:spacing w:before="0" w:line="276" w:lineRule="auto"/>
-              <w:jc w:val="center"/>
-              <w:rPr>
-                <w:rFonts w:ascii="Arial" w:eastAsia="Arial" w:hAnsi="Arial" w:cs="Arial"/>
-                <w:color w:val="000000"/>
-              </w:rPr>
-            </w:pPr>
-            <w:r>
-              <w:rPr>
-                <w:rFonts w:ascii="Arial" w:eastAsia="Arial" w:hAnsi="Arial" w:cs="Arial"/>
-                <w:color w:val="000000"/>
-              </w:rPr>
-              <w:t>2</w:t>
-            </w:r>
-          </w:p>
-        </w:tc>
-        <w:tc>
-          <w:tcPr>
-            <w:tcW w:w="1440" w:type="dxa"/>
-            <w:tcBorders>
-              <w:top w:val="single" w:sz="6" w:space="0" w:color="CCCCCC"/>
-              <w:left w:val="single" w:sz="6" w:space="0" w:color="CCCCCC"/>
-              <w:bottom w:val="single" w:sz="6" w:space="0" w:color="000000"/>
-              <w:right w:val="single" w:sz="6" w:space="0" w:color="000000"/>
-            </w:tcBorders>
-            <w:shd w:val="clear" w:color="auto" w:fill="FFFFFF"/>
-            <w:tcMar>
-              <w:top w:w="40" w:type="dxa"/>
-              <w:left w:w="40" w:type="dxa"/>
-              <w:bottom w:w="40" w:type="dxa"/>
-              <w:right w:w="40" w:type="dxa"/>
-            </w:tcMar>
-            <w:vAlign w:val="center"/>
-          </w:tcPr>
-          <w:p>
-            <w:pPr>
-              <w:widowControl w:val="0"/>
-              <w:spacing w:before="0" w:line="276" w:lineRule="auto"/>
-              <w:jc w:val="center"/>
-              <w:rPr>
-                <w:rFonts w:ascii="Arial" w:eastAsia="Arial" w:hAnsi="Arial" w:cs="Arial"/>
-                <w:color w:val="000000"/>
-              </w:rPr>
-            </w:pPr>
-            <w:r>
-              <w:rPr>
-                <w:rFonts w:ascii="Arial" w:eastAsia="Arial" w:hAnsi="Arial" w:cs="Arial"/>
-                <w:color w:val="000000"/>
-              </w:rPr>
-              <w:t>Người dùng</w:t>
-            </w:r>
-          </w:p>
-        </w:tc>
-        <w:tc>
-          <w:tcPr>
-            <w:tcW w:w="2340" w:type="dxa"/>
-            <w:tcBorders>
-              <w:top w:val="single" w:sz="6" w:space="0" w:color="CCCCCC"/>
-              <w:left w:val="single" w:sz="6" w:space="0" w:color="CCCCCC"/>
-              <w:bottom w:val="single" w:sz="6" w:space="0" w:color="000000"/>
-              <w:right w:val="single" w:sz="6" w:space="0" w:color="000000"/>
-            </w:tcBorders>
-            <w:shd w:val="clear" w:color="auto" w:fill="FFFFFF"/>
-            <w:tcMar>
-              <w:top w:w="40" w:type="dxa"/>
-              <w:left w:w="40" w:type="dxa"/>
-              <w:bottom w:w="40" w:type="dxa"/>
-              <w:right w:w="40" w:type="dxa"/>
-            </w:tcMar>
-            <w:vAlign w:val="center"/>
-          </w:tcPr>
-          <w:p>
-            <w:pPr>
-              <w:widowControl w:val="0"/>
-              <w:spacing w:before="0" w:line="276" w:lineRule="auto"/>
-              <w:jc w:val="left"/>
-              <w:rPr>
-                <w:rFonts w:ascii="Arial" w:eastAsia="Arial" w:hAnsi="Arial" w:cs="Arial"/>
-                <w:color w:val="000000"/>
-              </w:rPr>
-            </w:pPr>
-            <w:r>
-              <w:rPr>
-                <w:rFonts w:ascii="Arial" w:eastAsia="Arial" w:hAnsi="Arial" w:cs="Arial"/>
-                <w:color w:val="000000"/>
-              </w:rPr>
-              <w:t>Khi tôi nhấn vào nút Đăng ký đặt bàn ở landing page</w:t>
-            </w:r>
-          </w:p>
-        </w:tc>
-        <w:tc>
-          <w:tcPr>
-            <w:tcW w:w="3240" w:type="dxa"/>
-            <w:tcBorders>
-              <w:top w:val="single" w:sz="6" w:space="0" w:color="CCCCCC"/>
-              <w:left w:val="single" w:sz="6" w:space="0" w:color="CCCCCC"/>
-              <w:bottom w:val="single" w:sz="6" w:space="0" w:color="000000"/>
-              <w:right w:val="single" w:sz="6" w:space="0" w:color="000000"/>
-            </w:tcBorders>
-            <w:tcMar>
-              <w:top w:w="40" w:type="dxa"/>
-              <w:left w:w="40" w:type="dxa"/>
-              <w:bottom w:w="40" w:type="dxa"/>
-              <w:right w:w="40" w:type="dxa"/>
-            </w:tcMar>
-            <w:vAlign w:val="center"/>
-          </w:tcPr>
-          <w:p>
-            <w:pPr>
-              <w:widowControl w:val="0"/>
-              <w:spacing w:before="0" w:line="276" w:lineRule="auto"/>
-              <w:jc w:val="left"/>
-              <w:rPr>
-                <w:rFonts w:ascii="Arial" w:eastAsia="Arial" w:hAnsi="Arial" w:cs="Arial"/>
-                <w:color w:val="000000"/>
-              </w:rPr>
-            </w:pPr>
-            <w:r>
-              <w:rPr>
-                <w:rFonts w:ascii="Arial" w:eastAsia="Arial" w:hAnsi="Arial" w:cs="Arial"/>
-                <w:color w:val="000000"/>
-              </w:rPr>
-              <w:t>Hệ thống sẽ hiển thị giao diện bộ lọc với danh sách bàn và khung giờ trống trương ứng để tôi tiền hành đặt bàn</w:t>
+              <w:t xml:space="preserve">Hệ thống hiển thị cho tôi giao diện bộ lọc với danh sách bàn trống và khung giờ để tôi có thể đặt bàn </w:t>
             </w:r>
           </w:p>
         </w:tc>
@@ -6207,8 +5996,19 @@
                 <w:rFonts w:ascii="Arial" w:eastAsia="Arial" w:hAnsi="Arial" w:cs="Arial"/>
                 <w:color w:val="000000"/>
               </w:rPr>
-              <w:t>3</w:t>
-            </w:r>
+              <w:t>2</w:t>
+            </w:r>
+          </w:p>
+          <w:p>
+            <w:pPr>
+              <w:widowControl w:val="0"/>
+              <w:spacing w:before="0" w:line="276" w:lineRule="auto"/>
+              <w:jc w:val="center"/>
+              <w:rPr>
+                <w:rFonts w:ascii="Arial" w:eastAsia="Arial" w:hAnsi="Arial" w:cs="Arial"/>
+                <w:color w:val="000000"/>
+              </w:rPr>
+            </w:pPr>
           </w:p>
         </w:tc>
         <w:tc>
@@ -6281,7 +6081,7 @@
                 <w:rFonts w:ascii="Arial" w:eastAsia="Arial" w:hAnsi="Arial" w:cs="Arial"/>
                 <w:color w:val="000000"/>
               </w:rPr>
-              <w:t>Khi tôi nhấn vào nút Đăng ký mượn sách ở landing page</w:t>
+              <w:t>Khi tôi nhấn vào nút Mượn sách</w:t>
             </w:r>
           </w:p>
         </w:tc>
@@ -6396,7 +6196,7 @@
                 <w:rFonts w:ascii="Arial" w:eastAsia="Arial" w:hAnsi="Arial" w:cs="Arial"/>
                 <w:color w:val="000000"/>
               </w:rPr>
-              <w:t>4</w:t>
+              <w:t>3</w:t>
             </w:r>
           </w:p>
         </w:tc>
@@ -6584,7 +6384,7 @@
                 <w:rFonts w:ascii="Arial" w:eastAsia="Arial" w:hAnsi="Arial" w:cs="Arial"/>
                 <w:color w:val="000000"/>
               </w:rPr>
-              <w:t xml:space="preserve">5 </w:t>
+              <w:t xml:space="preserve">4 </w:t>
             </w:r>
           </w:p>
         </w:tc>
@@ -6772,182 +6572,7 @@
                 <w:rFonts w:ascii="Arial" w:eastAsia="Arial" w:hAnsi="Arial" w:cs="Arial"/>
                 <w:color w:val="000000"/>
               </w:rPr>
-              <w:lastRenderedPageBreak/>
-              <w:t>6</w:t>
-            </w:r>
-          </w:p>
-        </w:tc>
-        <w:tc>
-          <w:tcPr>
-            <w:tcW w:w="1440" w:type="dxa"/>
-            <w:tcBorders>
-              <w:top w:val="single" w:sz="6" w:space="0" w:color="CCCCCC"/>
-              <w:left w:val="single" w:sz="6" w:space="0" w:color="CCCCCC"/>
-              <w:bottom w:val="single" w:sz="6" w:space="0" w:color="000000"/>
-              <w:right w:val="single" w:sz="6" w:space="0" w:color="000000"/>
-            </w:tcBorders>
-            <w:shd w:val="clear" w:color="auto" w:fill="FFFFFF"/>
-            <w:tcMar>
-              <w:top w:w="40" w:type="dxa"/>
-              <w:left w:w="40" w:type="dxa"/>
-              <w:bottom w:w="40" w:type="dxa"/>
-              <w:right w:w="40" w:type="dxa"/>
-            </w:tcMar>
-            <w:vAlign w:val="center"/>
-          </w:tcPr>
-          <w:p>
-            <w:pPr>
-              <w:widowControl w:val="0"/>
-              <w:spacing w:before="0" w:line="276" w:lineRule="auto"/>
-              <w:jc w:val="center"/>
-              <w:rPr>
-                <w:rFonts w:ascii="Arial" w:eastAsia="Arial" w:hAnsi="Arial" w:cs="Arial"/>
-                <w:color w:val="000000"/>
-              </w:rPr>
-            </w:pPr>
-            <w:r>
-              <w:rPr>
-                <w:rFonts w:ascii="Arial" w:eastAsia="Arial" w:hAnsi="Arial" w:cs="Arial"/>
-                <w:color w:val="000000"/>
-              </w:rPr>
-              <w:t>Người dùng</w:t>
-            </w:r>
-          </w:p>
-        </w:tc>
-        <w:tc>
-          <w:tcPr>
-            <w:tcW w:w="2340" w:type="dxa"/>
-            <w:tcBorders>
-              <w:top w:val="single" w:sz="6" w:space="0" w:color="CCCCCC"/>
-              <w:left w:val="single" w:sz="6" w:space="0" w:color="CCCCCC"/>
-              <w:bottom w:val="single" w:sz="6" w:space="0" w:color="000000"/>
-              <w:right w:val="single" w:sz="6" w:space="0" w:color="000000"/>
-            </w:tcBorders>
-            <w:shd w:val="clear" w:color="auto" w:fill="FFFFFF"/>
-            <w:tcMar>
-              <w:top w:w="40" w:type="dxa"/>
-              <w:left w:w="40" w:type="dxa"/>
-              <w:bottom w:w="40" w:type="dxa"/>
-              <w:right w:w="40" w:type="dxa"/>
-            </w:tcMar>
-            <w:vAlign w:val="center"/>
-          </w:tcPr>
-          <w:p>
-            <w:pPr>
-              <w:widowControl w:val="0"/>
-              <w:spacing w:before="0" w:line="276" w:lineRule="auto"/>
-              <w:jc w:val="left"/>
-              <w:rPr>
-                <w:rFonts w:ascii="Arial" w:eastAsia="Arial" w:hAnsi="Arial" w:cs="Arial"/>
-                <w:color w:val="000000"/>
-              </w:rPr>
-            </w:pPr>
-            <w:r>
-              <w:rPr>
-                <w:rFonts w:ascii="Arial" w:eastAsia="Arial" w:hAnsi="Arial" w:cs="Arial"/>
-                <w:color w:val="000000"/>
-              </w:rPr>
-              <w:t xml:space="preserve">Khi tôi nhấn vào nút </w:t>
-            </w:r>
-          </w:p>
-        </w:tc>
-        <w:tc>
-          <w:tcPr>
-            <w:tcW w:w="3240" w:type="dxa"/>
-            <w:tcBorders>
-              <w:top w:val="single" w:sz="6" w:space="0" w:color="CCCCCC"/>
-              <w:left w:val="single" w:sz="6" w:space="0" w:color="CCCCCC"/>
-              <w:bottom w:val="single" w:sz="6" w:space="0" w:color="000000"/>
-              <w:right w:val="single" w:sz="6" w:space="0" w:color="000000"/>
-            </w:tcBorders>
-            <w:tcMar>
-              <w:top w:w="40" w:type="dxa"/>
-              <w:left w:w="40" w:type="dxa"/>
-              <w:bottom w:w="40" w:type="dxa"/>
-              <w:right w:w="40" w:type="dxa"/>
-            </w:tcMar>
-            <w:vAlign w:val="center"/>
-          </w:tcPr>
-          <w:p>
-            <w:pPr>
-              <w:widowControl w:val="0"/>
-              <w:spacing w:before="0" w:line="276" w:lineRule="auto"/>
-              <w:jc w:val="left"/>
-              <w:rPr>
-                <w:rFonts w:ascii="Arial" w:eastAsia="Arial" w:hAnsi="Arial" w:cs="Arial"/>
-                <w:color w:val="000000"/>
-              </w:rPr>
-            </w:pPr>
-          </w:p>
-        </w:tc>
-        <w:tc>
-          <w:tcPr>
-            <w:tcW w:w="1260" w:type="dxa"/>
-            <w:tcBorders>
-              <w:top w:val="single" w:sz="6" w:space="0" w:color="CCCCCC"/>
-              <w:left w:val="single" w:sz="6" w:space="0" w:color="CCCCCC"/>
-              <w:bottom w:val="single" w:sz="6" w:space="0" w:color="000000"/>
-              <w:right w:val="single" w:sz="6" w:space="0" w:color="000000"/>
-            </w:tcBorders>
-            <w:shd w:val="clear" w:color="auto" w:fill="FFFFFF"/>
-            <w:tcMar>
-              <w:top w:w="40" w:type="dxa"/>
-              <w:left w:w="40" w:type="dxa"/>
-              <w:bottom w:w="40" w:type="dxa"/>
-              <w:right w:w="40" w:type="dxa"/>
-            </w:tcMar>
-            <w:vAlign w:val="center"/>
-          </w:tcPr>
-          <w:p>
-            <w:pPr>
-              <w:widowControl w:val="0"/>
-              <w:spacing w:before="0" w:line="276" w:lineRule="auto"/>
-              <w:jc w:val="center"/>
-              <w:rPr>
-                <w:rFonts w:ascii="Arial" w:eastAsia="Arial" w:hAnsi="Arial" w:cs="Arial"/>
-                <w:color w:val="000000"/>
-              </w:rPr>
-            </w:pPr>
-          </w:p>
-        </w:tc>
-      </w:tr>
-      <w:tr>
-        <w:trPr>
-          <w:trHeight w:val="975"/>
-        </w:trPr>
-        <w:tc>
-          <w:tcPr>
-            <w:tcW w:w="1080" w:type="dxa"/>
-            <w:tcBorders>
-              <w:top w:val="single" w:sz="6" w:space="0" w:color="CCCCCC"/>
-              <w:left w:val="single" w:sz="6" w:space="0" w:color="000000"/>
-              <w:bottom w:val="single" w:sz="6" w:space="0" w:color="000000"/>
-              <w:right w:val="single" w:sz="6" w:space="0" w:color="000000"/>
-            </w:tcBorders>
-            <w:tcMar>
-              <w:top w:w="40" w:type="dxa"/>
-              <w:left w:w="40" w:type="dxa"/>
-              <w:bottom w:w="40" w:type="dxa"/>
-              <w:right w:w="40" w:type="dxa"/>
-            </w:tcMar>
-            <w:vAlign w:val="center"/>
-          </w:tcPr>
-          <w:p>
-            <w:pPr>
-              <w:widowControl w:val="0"/>
-              <w:spacing w:before="0" w:line="276" w:lineRule="auto"/>
-              <w:jc w:val="center"/>
-              <w:rPr>
-                <w:rFonts w:ascii="Arial" w:eastAsia="Arial" w:hAnsi="Arial" w:cs="Arial"/>
-                <w:color w:val="000000"/>
-              </w:rPr>
-            </w:pPr>
-            <w:r>
-              <w:rPr>
-                <w:rFonts w:ascii="Arial" w:eastAsia="Arial" w:hAnsi="Arial" w:cs="Arial"/>
-                <w:color w:val="000000"/>
-              </w:rPr>
-              <w:t>6</w:t>
+              <w:t>5</w:t>
             </w:r>
           </w:p>
         </w:tc>
@@ -7135,7 +6760,7 @@
                 <w:rFonts w:ascii="Arial" w:eastAsia="Arial" w:hAnsi="Arial" w:cs="Arial"/>
                 <w:color w:val="000000"/>
               </w:rPr>
-              <w:t>7</w:t>
+              <w:t>6</w:t>
             </w:r>
           </w:p>
         </w:tc>
@@ -7324,7 +6949,8 @@
                 <w:rFonts w:ascii="Arial" w:eastAsia="Arial" w:hAnsi="Arial" w:cs="Arial"/>
                 <w:color w:val="000000"/>
               </w:rPr>
-              <w:t>8</w:t>
+              <w:lastRenderedPageBreak/>
+              <w:t>7</w:t>
             </w:r>
           </w:p>
         </w:tc>
@@ -7513,7 +7139,7 @@
                 <w:rFonts w:ascii="Arial" w:eastAsia="Arial" w:hAnsi="Arial" w:cs="Arial"/>
                 <w:color w:val="000000"/>
               </w:rPr>
-              <w:t>9</w:t>
+              <w:t>8</w:t>
             </w:r>
           </w:p>
         </w:tc>
@@ -7702,7 +7328,7 @@
                 <w:rFonts w:ascii="Arial" w:eastAsia="Arial" w:hAnsi="Arial" w:cs="Arial"/>
                 <w:color w:val="000000"/>
               </w:rPr>
-              <w:t>10</w:t>
+              <w:t>9</w:t>
             </w:r>
           </w:p>
         </w:tc>
@@ -7858,24 +7484,19 @@
     </w:tbl>
     <w:p>
       <w:pPr>
-        <w:pStyle w:val="Heading2"/>
-        <w:spacing w:before="0"/>
-        <w:ind w:left="810"/>
-        <w:rPr>
-          <w:rFonts w:ascii="Arial" w:eastAsia="Arial" w:hAnsi="Arial" w:cs="Arial"/>
-          <w:sz w:val="22"/>
-          <w:szCs w:val="22"/>
-        </w:rPr>
-      </w:pPr>
-      <w:bookmarkStart w:id="13" w:name="_heading=h.26in1rg" w:colFirst="0" w:colLast="0"/>
-      <w:bookmarkEnd w:id="13"/>
+        <w:rPr>
+          <w:rFonts w:ascii="Arial" w:eastAsia="Arial" w:hAnsi="Arial" w:cs="Arial"/>
+        </w:rPr>
+      </w:pPr>
+      <w:bookmarkStart w:id="12" w:name="_heading=h.26in1rg" w:colFirst="0" w:colLast="0"/>
+      <w:bookmarkEnd w:id="12"/>
     </w:p>
     <w:p>
       <w:pPr>
         <w:pStyle w:val="Heading2"/>
         <w:numPr>
           <w:ilvl w:val="1"/>
-          <w:numId w:val="7"/>
+          <w:numId w:val="15"/>
         </w:numPr>
         <w:spacing w:before="0"/>
         <w:ind w:left="810"/>
@@ -7903,7 +7524,6 @@
     </w:p>
     <w:tbl>
       <w:tblPr>
-        <w:tblStyle w:val="a3"/>
         <w:tblW w:w="9300" w:type="dxa"/>
         <w:tblBorders>
           <w:top w:val="nil"/>
@@ -8571,7 +8191,6 @@
                 <w:rFonts w:ascii="Arial" w:eastAsia="Arial" w:hAnsi="Arial" w:cs="Arial"/>
                 <w:color w:val="000000"/>
               </w:rPr>
-              <w:lastRenderedPageBreak/>
               <w:t>4</w:t>
             </w:r>
           </w:p>
@@ -9028,6 +8647,7 @@
                 <w:rFonts w:ascii="Arial" w:eastAsia="Arial" w:hAnsi="Arial" w:cs="Arial"/>
                 <w:color w:val="000000"/>
               </w:rPr>
+              <w:lastRenderedPageBreak/>
               <w:t>7</w:t>
             </w:r>
           </w:p>
@@ -9471,6 +9091,8 @@
           <w:rFonts w:ascii="Arial" w:eastAsia="Arial" w:hAnsi="Arial" w:cs="Arial"/>
         </w:rPr>
       </w:pPr>
+      <w:bookmarkStart w:id="13" w:name="_GoBack"/>
+      <w:bookmarkEnd w:id="13"/>
     </w:p>
     <w:sectPr>
       <w:footerReference w:type="default" r:id="rId10"/>
@@ -9539,7 +9161,7 @@
       <w:rPr>
         <w:noProof/>
       </w:rPr>
-      <w:t>8</w:t>
+      <w:t>9</w:t>
     </w:r>
     <w:r>
       <w:fldChar w:fldCharType="end"/>
@@ -9705,6 +9327,119 @@
     </w:lvl>
   </w:abstractNum>
   <w:abstractNum w:abstractNumId="1">
+    <w:nsid w:val="13153BA9"/>
+    <w:multiLevelType w:val="multilevel"/>
+    <w:tmpl w:val="088AFE18"/>
+    <w:lvl w:ilvl="0">
+      <w:start w:val="1"/>
+      <w:numFmt w:val="decimal"/>
+      <w:lvlText w:val="%1."/>
+      <w:lvlJc w:val="right"/>
+      <w:pPr>
+        <w:ind w:left="450" w:hanging="90"/>
+      </w:pPr>
+      <w:rPr>
+        <w:u w:val="none"/>
+      </w:rPr>
+    </w:lvl>
+    <w:lvl w:ilvl="1">
+      <w:start w:val="1"/>
+      <w:numFmt w:val="decimal"/>
+      <w:lvlText w:val="%1.%2."/>
+      <w:lvlJc w:val="right"/>
+      <w:pPr>
+        <w:ind w:left="1080" w:hanging="90"/>
+      </w:pPr>
+      <w:rPr>
+        <w:u w:val="none"/>
+      </w:rPr>
+    </w:lvl>
+    <w:lvl w:ilvl="2">
+      <w:start w:val="1"/>
+      <w:numFmt w:val="decimal"/>
+      <w:lvlText w:val="%1.%2.%3."/>
+      <w:lvlJc w:val="right"/>
+      <w:pPr>
+        <w:ind w:left="2160" w:hanging="360"/>
+      </w:pPr>
+      <w:rPr>
+        <w:u w:val="none"/>
+      </w:rPr>
+    </w:lvl>
+    <w:lvl w:ilvl="3">
+      <w:start w:val="1"/>
+      <w:numFmt w:val="decimal"/>
+      <w:lvlText w:val="%1.%2.%3.%4."/>
+      <w:lvlJc w:val="right"/>
+      <w:pPr>
+        <w:ind w:left="2880" w:hanging="360"/>
+      </w:pPr>
+      <w:rPr>
+        <w:u w:val="none"/>
+      </w:rPr>
+    </w:lvl>
+    <w:lvl w:ilvl="4">
+      <w:start w:val="1"/>
+      <w:numFmt w:val="decimal"/>
+      <w:lvlText w:val="%1.%2.%3.%4.%5."/>
+      <w:lvlJc w:val="right"/>
+      <w:pPr>
+        <w:ind w:left="3600" w:hanging="360"/>
+      </w:pPr>
+      <w:rPr>
+        <w:u w:val="none"/>
+      </w:rPr>
+    </w:lvl>
+    <w:lvl w:ilvl="5">
+      <w:start w:val="1"/>
+      <w:numFmt w:val="decimal"/>
+      <w:lvlText w:val="%1.%2.%3.%4.%5.%6."/>
+      <w:lvlJc w:val="right"/>
+      <w:pPr>
+        <w:ind w:left="4320" w:hanging="360"/>
+      </w:pPr>
+      <w:rPr>
+        <w:u w:val="none"/>
+      </w:rPr>
+    </w:lvl>
+    <w:lvl w:ilvl="6">
+      <w:start w:val="1"/>
+      <w:numFmt w:val="decimal"/>
+      <w:lvlText w:val="%1.%2.%3.%4.%5.%6.%7."/>
+      <w:lvlJc w:val="right"/>
+      <w:pPr>
+        <w:ind w:left="5040" w:hanging="360"/>
+      </w:pPr>
+      <w:rPr>
+        <w:u w:val="none"/>
+      </w:rPr>
+    </w:lvl>
+    <w:lvl w:ilvl="7">
+      <w:start w:val="1"/>
+      <w:numFmt w:val="decimal"/>
+      <w:lvlText w:val="%1.%2.%3.%4.%5.%6.%7.%8."/>
+      <w:lvlJc w:val="right"/>
+      <w:pPr>
+        <w:ind w:left="5760" w:hanging="360"/>
+      </w:pPr>
+      <w:rPr>
+        <w:u w:val="none"/>
+      </w:rPr>
+    </w:lvl>
+    <w:lvl w:ilvl="8">
+      <w:start w:val="1"/>
+      <w:numFmt w:val="decimal"/>
+      <w:lvlText w:val="%1.%2.%3.%4.%5.%6.%7.%8.%9."/>
+      <w:lvlJc w:val="right"/>
+      <w:pPr>
+        <w:ind w:left="6480" w:hanging="360"/>
+      </w:pPr>
+      <w:rPr>
+        <w:u w:val="none"/>
+      </w:rPr>
+    </w:lvl>
+  </w:abstractNum>
+  <w:abstractNum w:abstractNumId="2">
     <w:nsid w:val="172052AD"/>
     <w:multiLevelType w:val="multilevel"/>
     <w:tmpl w:val="F4E6C53E"/>
@@ -9817,7 +9552,233 @@
       </w:rPr>
     </w:lvl>
   </w:abstractNum>
-  <w:abstractNum w:abstractNumId="2">
+  <w:abstractNum w:abstractNumId="3">
+    <w:nsid w:val="24951D57"/>
+    <w:multiLevelType w:val="multilevel"/>
+    <w:tmpl w:val="AF9C87D0"/>
+    <w:lvl w:ilvl="0">
+      <w:start w:val="1"/>
+      <w:numFmt w:val="bullet"/>
+      <w:lvlText w:val="-"/>
+      <w:lvlJc w:val="left"/>
+      <w:pPr>
+        <w:ind w:left="720" w:hanging="360"/>
+      </w:pPr>
+      <w:rPr>
+        <w:u w:val="none"/>
+      </w:rPr>
+    </w:lvl>
+    <w:lvl w:ilvl="1">
+      <w:start w:val="1"/>
+      <w:numFmt w:val="bullet"/>
+      <w:lvlText w:val="-"/>
+      <w:lvlJc w:val="left"/>
+      <w:pPr>
+        <w:ind w:left="1440" w:hanging="360"/>
+      </w:pPr>
+      <w:rPr>
+        <w:u w:val="none"/>
+      </w:rPr>
+    </w:lvl>
+    <w:lvl w:ilvl="2">
+      <w:start w:val="1"/>
+      <w:numFmt w:val="bullet"/>
+      <w:lvlText w:val="-"/>
+      <w:lvlJc w:val="left"/>
+      <w:pPr>
+        <w:ind w:left="2160" w:hanging="360"/>
+      </w:pPr>
+      <w:rPr>
+        <w:u w:val="none"/>
+      </w:rPr>
+    </w:lvl>
+    <w:lvl w:ilvl="3">
+      <w:start w:val="1"/>
+      <w:numFmt w:val="bullet"/>
+      <w:lvlText w:val="-"/>
+      <w:lvlJc w:val="left"/>
+      <w:pPr>
+        <w:ind w:left="2880" w:hanging="360"/>
+      </w:pPr>
+      <w:rPr>
+        <w:u w:val="none"/>
+      </w:rPr>
+    </w:lvl>
+    <w:lvl w:ilvl="4">
+      <w:start w:val="1"/>
+      <w:numFmt w:val="bullet"/>
+      <w:lvlText w:val="-"/>
+      <w:lvlJc w:val="left"/>
+      <w:pPr>
+        <w:ind w:left="3600" w:hanging="360"/>
+      </w:pPr>
+      <w:rPr>
+        <w:u w:val="none"/>
+      </w:rPr>
+    </w:lvl>
+    <w:lvl w:ilvl="5">
+      <w:start w:val="1"/>
+      <w:numFmt w:val="bullet"/>
+      <w:lvlText w:val="-"/>
+      <w:lvlJc w:val="left"/>
+      <w:pPr>
+        <w:ind w:left="4320" w:hanging="360"/>
+      </w:pPr>
+      <w:rPr>
+        <w:u w:val="none"/>
+      </w:rPr>
+    </w:lvl>
+    <w:lvl w:ilvl="6">
+      <w:start w:val="1"/>
+      <w:numFmt w:val="bullet"/>
+      <w:lvlText w:val="-"/>
+      <w:lvlJc w:val="left"/>
+      <w:pPr>
+        <w:ind w:left="5040" w:hanging="360"/>
+      </w:pPr>
+      <w:rPr>
+        <w:u w:val="none"/>
+      </w:rPr>
+    </w:lvl>
+    <w:lvl w:ilvl="7">
+      <w:start w:val="1"/>
+      <w:numFmt w:val="bullet"/>
+      <w:lvlText w:val="-"/>
+      <w:lvlJc w:val="left"/>
+      <w:pPr>
+        <w:ind w:left="5760" w:hanging="360"/>
+      </w:pPr>
+      <w:rPr>
+        <w:u w:val="none"/>
+      </w:rPr>
+    </w:lvl>
+    <w:lvl w:ilvl="8">
+      <w:start w:val="1"/>
+      <w:numFmt w:val="bullet"/>
+      <w:lvlText w:val="-"/>
+      <w:lvlJc w:val="left"/>
+      <w:pPr>
+        <w:ind w:left="6480" w:hanging="360"/>
+      </w:pPr>
+      <w:rPr>
+        <w:u w:val="none"/>
+      </w:rPr>
+    </w:lvl>
+  </w:abstractNum>
+  <w:abstractNum w:abstractNumId="4">
+    <w:nsid w:val="27C2724F"/>
+    <w:multiLevelType w:val="multilevel"/>
+    <w:tmpl w:val="08A4DF34"/>
+    <w:lvl w:ilvl="0">
+      <w:start w:val="1"/>
+      <w:numFmt w:val="bullet"/>
+      <w:lvlText w:val="-"/>
+      <w:lvlJc w:val="left"/>
+      <w:pPr>
+        <w:ind w:left="720" w:hanging="360"/>
+      </w:pPr>
+      <w:rPr>
+        <w:u w:val="none"/>
+      </w:rPr>
+    </w:lvl>
+    <w:lvl w:ilvl="1">
+      <w:start w:val="1"/>
+      <w:numFmt w:val="bullet"/>
+      <w:lvlText w:val="-"/>
+      <w:lvlJc w:val="left"/>
+      <w:pPr>
+        <w:ind w:left="1440" w:hanging="360"/>
+      </w:pPr>
+      <w:rPr>
+        <w:u w:val="none"/>
+      </w:rPr>
+    </w:lvl>
+    <w:lvl w:ilvl="2">
+      <w:start w:val="1"/>
+      <w:numFmt w:val="bullet"/>
+      <w:lvlText w:val="-"/>
+      <w:lvlJc w:val="left"/>
+      <w:pPr>
+        <w:ind w:left="2160" w:hanging="360"/>
+      </w:pPr>
+      <w:rPr>
+        <w:u w:val="none"/>
+      </w:rPr>
+    </w:lvl>
+    <w:lvl w:ilvl="3">
+      <w:start w:val="1"/>
+      <w:numFmt w:val="bullet"/>
+      <w:lvlText w:val="-"/>
+      <w:lvlJc w:val="left"/>
+      <w:pPr>
+        <w:ind w:left="2880" w:hanging="360"/>
+      </w:pPr>
+      <w:rPr>
+        <w:u w:val="none"/>
+      </w:rPr>
+    </w:lvl>
+    <w:lvl w:ilvl="4">
+      <w:start w:val="1"/>
+      <w:numFmt w:val="bullet"/>
+      <w:lvlText w:val="-"/>
+      <w:lvlJc w:val="left"/>
+      <w:pPr>
+        <w:ind w:left="3600" w:hanging="360"/>
+      </w:pPr>
+      <w:rPr>
+        <w:u w:val="none"/>
+      </w:rPr>
+    </w:lvl>
+    <w:lvl w:ilvl="5">
+      <w:start w:val="1"/>
+      <w:numFmt w:val="bullet"/>
+      <w:lvlText w:val="-"/>
+      <w:lvlJc w:val="left"/>
+      <w:pPr>
+        <w:ind w:left="4320" w:hanging="360"/>
+      </w:pPr>
+      <w:rPr>
+        <w:u w:val="none"/>
+      </w:rPr>
+    </w:lvl>
+    <w:lvl w:ilvl="6">
+      <w:start w:val="1"/>
+      <w:numFmt w:val="bullet"/>
+      <w:lvlText w:val="-"/>
+      <w:lvlJc w:val="left"/>
+      <w:pPr>
+        <w:ind w:left="5040" w:hanging="360"/>
+      </w:pPr>
+      <w:rPr>
+        <w:u w:val="none"/>
+      </w:rPr>
+    </w:lvl>
+    <w:lvl w:ilvl="7">
+      <w:start w:val="1"/>
+      <w:numFmt w:val="bullet"/>
+      <w:lvlText w:val="-"/>
+      <w:lvlJc w:val="left"/>
+      <w:pPr>
+        <w:ind w:left="5760" w:hanging="360"/>
+      </w:pPr>
+      <w:rPr>
+        <w:u w:val="none"/>
+      </w:rPr>
+    </w:lvl>
+    <w:lvl w:ilvl="8">
+      <w:start w:val="1"/>
+      <w:numFmt w:val="bullet"/>
+      <w:lvlText w:val="-"/>
+      <w:lvlJc w:val="left"/>
+      <w:pPr>
+        <w:ind w:left="6480" w:hanging="360"/>
+      </w:pPr>
+      <w:rPr>
+        <w:u w:val="none"/>
+      </w:rPr>
+    </w:lvl>
+  </w:abstractNum>
+  <w:abstractNum w:abstractNumId="5">
     <w:nsid w:val="351C21CD"/>
     <w:multiLevelType w:val="multilevel"/>
     <w:tmpl w:val="01BCF8E0"/>
@@ -9930,7 +9891,120 @@
       </w:rPr>
     </w:lvl>
   </w:abstractNum>
-  <w:abstractNum w:abstractNumId="3">
+  <w:abstractNum w:abstractNumId="6">
+    <w:nsid w:val="3A8371CA"/>
+    <w:multiLevelType w:val="multilevel"/>
+    <w:tmpl w:val="354ACD1C"/>
+    <w:lvl w:ilvl="0">
+      <w:start w:val="1"/>
+      <w:numFmt w:val="bullet"/>
+      <w:lvlText w:val="-"/>
+      <w:lvlJc w:val="left"/>
+      <w:pPr>
+        <w:ind w:left="720" w:hanging="360"/>
+      </w:pPr>
+      <w:rPr>
+        <w:u w:val="none"/>
+      </w:rPr>
+    </w:lvl>
+    <w:lvl w:ilvl="1">
+      <w:start w:val="1"/>
+      <w:numFmt w:val="bullet"/>
+      <w:lvlText w:val="-"/>
+      <w:lvlJc w:val="left"/>
+      <w:pPr>
+        <w:ind w:left="1440" w:hanging="360"/>
+      </w:pPr>
+      <w:rPr>
+        <w:u w:val="none"/>
+      </w:rPr>
+    </w:lvl>
+    <w:lvl w:ilvl="2">
+      <w:start w:val="1"/>
+      <w:numFmt w:val="bullet"/>
+      <w:lvlText w:val="-"/>
+      <w:lvlJc w:val="left"/>
+      <w:pPr>
+        <w:ind w:left="2160" w:hanging="360"/>
+      </w:pPr>
+      <w:rPr>
+        <w:u w:val="none"/>
+      </w:rPr>
+    </w:lvl>
+    <w:lvl w:ilvl="3">
+      <w:start w:val="1"/>
+      <w:numFmt w:val="bullet"/>
+      <w:lvlText w:val="-"/>
+      <w:lvlJc w:val="left"/>
+      <w:pPr>
+        <w:ind w:left="2880" w:hanging="360"/>
+      </w:pPr>
+      <w:rPr>
+        <w:u w:val="none"/>
+      </w:rPr>
+    </w:lvl>
+    <w:lvl w:ilvl="4">
+      <w:start w:val="1"/>
+      <w:numFmt w:val="bullet"/>
+      <w:lvlText w:val="-"/>
+      <w:lvlJc w:val="left"/>
+      <w:pPr>
+        <w:ind w:left="3600" w:hanging="360"/>
+      </w:pPr>
+      <w:rPr>
+        <w:u w:val="none"/>
+      </w:rPr>
+    </w:lvl>
+    <w:lvl w:ilvl="5">
+      <w:start w:val="1"/>
+      <w:numFmt w:val="bullet"/>
+      <w:lvlText w:val="-"/>
+      <w:lvlJc w:val="left"/>
+      <w:pPr>
+        <w:ind w:left="4320" w:hanging="360"/>
+      </w:pPr>
+      <w:rPr>
+        <w:u w:val="none"/>
+      </w:rPr>
+    </w:lvl>
+    <w:lvl w:ilvl="6">
+      <w:start w:val="1"/>
+      <w:numFmt w:val="bullet"/>
+      <w:lvlText w:val="-"/>
+      <w:lvlJc w:val="left"/>
+      <w:pPr>
+        <w:ind w:left="5040" w:hanging="360"/>
+      </w:pPr>
+      <w:rPr>
+        <w:u w:val="none"/>
+      </w:rPr>
+    </w:lvl>
+    <w:lvl w:ilvl="7">
+      <w:start w:val="1"/>
+      <w:numFmt w:val="bullet"/>
+      <w:lvlText w:val="-"/>
+      <w:lvlJc w:val="left"/>
+      <w:pPr>
+        <w:ind w:left="5760" w:hanging="360"/>
+      </w:pPr>
+      <w:rPr>
+        <w:u w:val="none"/>
+      </w:rPr>
+    </w:lvl>
+    <w:lvl w:ilvl="8">
+      <w:start w:val="1"/>
+      <w:numFmt w:val="bullet"/>
+      <w:lvlText w:val="-"/>
+      <w:lvlJc w:val="left"/>
+      <w:pPr>
+        <w:ind w:left="6480" w:hanging="360"/>
+      </w:pPr>
+      <w:rPr>
+        <w:u w:val="none"/>
+      </w:rPr>
+    </w:lvl>
+  </w:abstractNum>
+  <w:abstractNum w:abstractNumId="7">
     <w:nsid w:val="3BD64A77"/>
     <w:multiLevelType w:val="multilevel"/>
     <w:tmpl w:val="F60A9722"/>
@@ -10043,7 +10117,7 @@
       </w:rPr>
     </w:lvl>
   </w:abstractNum>
-  <w:abstractNum w:abstractNumId="4">
+  <w:abstractNum w:abstractNumId="8">
     <w:nsid w:val="46735E35"/>
     <w:multiLevelType w:val="multilevel"/>
     <w:tmpl w:val="A33CE0D6"/>
@@ -10156,7 +10230,7 @@
       </w:rPr>
     </w:lvl>
   </w:abstractNum>
-  <w:abstractNum w:abstractNumId="5">
+  <w:abstractNum w:abstractNumId="9">
     <w:nsid w:val="4A8E72C6"/>
     <w:multiLevelType w:val="multilevel"/>
     <w:tmpl w:val="E056EF6C"/>
@@ -10269,7 +10343,120 @@
       </w:rPr>
     </w:lvl>
   </w:abstractNum>
-  <w:abstractNum w:abstractNumId="6">
+  <w:abstractNum w:abstractNumId="10">
+    <w:nsid w:val="4B9149A1"/>
+    <w:multiLevelType w:val="multilevel"/>
+    <w:tmpl w:val="E174DE92"/>
+    <w:lvl w:ilvl="0">
+      <w:start w:val="1"/>
+      <w:numFmt w:val="bullet"/>
+      <w:lvlText w:val="-"/>
+      <w:lvlJc w:val="left"/>
+      <w:pPr>
+        <w:ind w:left="720" w:hanging="360"/>
+      </w:pPr>
+      <w:rPr>
+        <w:u w:val="none"/>
+      </w:rPr>
+    </w:lvl>
+    <w:lvl w:ilvl="1">
+      <w:start w:val="1"/>
+      <w:numFmt w:val="bullet"/>
+      <w:lvlText w:val="-"/>
+      <w:lvlJc w:val="left"/>
+      <w:pPr>
+        <w:ind w:left="1440" w:hanging="360"/>
+      </w:pPr>
+      <w:rPr>
+        <w:u w:val="none"/>
+      </w:rPr>
+    </w:lvl>
+    <w:lvl w:ilvl="2">
+      <w:start w:val="1"/>
+      <w:numFmt w:val="bullet"/>
+      <w:lvlText w:val="-"/>
+      <w:lvlJc w:val="left"/>
+      <w:pPr>
+        <w:ind w:left="2160" w:hanging="360"/>
+      </w:pPr>
+      <w:rPr>
+        <w:u w:val="none"/>
+      </w:rPr>
+    </w:lvl>
+    <w:lvl w:ilvl="3">
+      <w:start w:val="1"/>
+      <w:numFmt w:val="bullet"/>
+      <w:lvlText w:val="-"/>
+      <w:lvlJc w:val="left"/>
+      <w:pPr>
+        <w:ind w:left="2880" w:hanging="360"/>
+      </w:pPr>
+      <w:rPr>
+        <w:u w:val="none"/>
+      </w:rPr>
+    </w:lvl>
+    <w:lvl w:ilvl="4">
+      <w:start w:val="1"/>
+      <w:numFmt w:val="bullet"/>
+      <w:lvlText w:val="-"/>
+      <w:lvlJc w:val="left"/>
+      <w:pPr>
+        <w:ind w:left="3600" w:hanging="360"/>
+      </w:pPr>
+      <w:rPr>
+        <w:u w:val="none"/>
+      </w:rPr>
+    </w:lvl>
+    <w:lvl w:ilvl="5">
+      <w:start w:val="1"/>
+      <w:numFmt w:val="bullet"/>
+      <w:lvlText w:val="-"/>
+      <w:lvlJc w:val="left"/>
+      <w:pPr>
+        <w:ind w:left="4320" w:hanging="360"/>
+      </w:pPr>
+      <w:rPr>
+        <w:u w:val="none"/>
+      </w:rPr>
+    </w:lvl>
+    <w:lvl w:ilvl="6">
+      <w:start w:val="1"/>
+      <w:numFmt w:val="bullet"/>
+      <w:lvlText w:val="-"/>
+      <w:lvlJc w:val="left"/>
+      <w:pPr>
+        <w:ind w:left="5040" w:hanging="360"/>
+      </w:pPr>
+      <w:rPr>
+        <w:u w:val="none"/>
+      </w:rPr>
+    </w:lvl>
+    <w:lvl w:ilvl="7">
+      <w:start w:val="1"/>
+      <w:numFmt w:val="bullet"/>
+      <w:lvlText w:val="-"/>
+      <w:lvlJc w:val="left"/>
+      <w:pPr>
+        <w:ind w:left="5760" w:hanging="360"/>
+      </w:pPr>
+      <w:rPr>
+        <w:u w:val="none"/>
+      </w:rPr>
+    </w:lvl>
+    <w:lvl w:ilvl="8">
+      <w:start w:val="1"/>
+      <w:numFmt w:val="bullet"/>
+      <w:lvlText w:val="-"/>
+      <w:lvlJc w:val="left"/>
+      <w:pPr>
+        <w:ind w:left="6480" w:hanging="360"/>
+      </w:pPr>
+      <w:rPr>
+        <w:u w:val="none"/>
+      </w:rPr>
+    </w:lvl>
+  </w:abstractNum>
+  <w:abstractNum w:abstractNumId="11">
     <w:nsid w:val="4E543C8A"/>
     <w:multiLevelType w:val="multilevel"/>
     <w:tmpl w:val="60448464"/>
@@ -10382,7 +10569,7 @@
       </w:rPr>
     </w:lvl>
   </w:abstractNum>
-  <w:abstractNum w:abstractNumId="7">
+  <w:abstractNum w:abstractNumId="12">
     <w:nsid w:val="52AC6371"/>
     <w:multiLevelType w:val="multilevel"/>
     <w:tmpl w:val="5934B2DE"/>
@@ -10495,29 +10682,392 @@
       </w:rPr>
     </w:lvl>
   </w:abstractNum>
+  <w:abstractNum w:abstractNumId="13">
+    <w:nsid w:val="61C92159"/>
+    <w:multiLevelType w:val="multilevel"/>
+    <w:tmpl w:val="0BDC352A"/>
+    <w:lvl w:ilvl="0">
+      <w:start w:val="1"/>
+      <w:numFmt w:val="bullet"/>
+      <w:lvlText w:val="●"/>
+      <w:lvlJc w:val="left"/>
+      <w:pPr>
+        <w:ind w:left="720" w:hanging="360"/>
+      </w:pPr>
+      <w:rPr>
+        <w:u w:val="none"/>
+      </w:rPr>
+    </w:lvl>
+    <w:lvl w:ilvl="1">
+      <w:start w:val="1"/>
+      <w:numFmt w:val="bullet"/>
+      <w:lvlText w:val="○"/>
+      <w:lvlJc w:val="left"/>
+      <w:pPr>
+        <w:ind w:left="1440" w:hanging="360"/>
+      </w:pPr>
+      <w:rPr>
+        <w:u w:val="none"/>
+      </w:rPr>
+    </w:lvl>
+    <w:lvl w:ilvl="2">
+      <w:start w:val="1"/>
+      <w:numFmt w:val="bullet"/>
+      <w:lvlText w:val="■"/>
+      <w:lvlJc w:val="left"/>
+      <w:pPr>
+        <w:ind w:left="2160" w:hanging="360"/>
+      </w:pPr>
+      <w:rPr>
+        <w:u w:val="none"/>
+      </w:rPr>
+    </w:lvl>
+    <w:lvl w:ilvl="3">
+      <w:start w:val="1"/>
+      <w:numFmt w:val="bullet"/>
+      <w:lvlText w:val="●"/>
+      <w:lvlJc w:val="left"/>
+      <w:pPr>
+        <w:ind w:left="2880" w:hanging="360"/>
+      </w:pPr>
+      <w:rPr>
+        <w:u w:val="none"/>
+      </w:rPr>
+    </w:lvl>
+    <w:lvl w:ilvl="4">
+      <w:start w:val="1"/>
+      <w:numFmt w:val="bullet"/>
+      <w:lvlText w:val="○"/>
+      <w:lvlJc w:val="left"/>
+      <w:pPr>
+        <w:ind w:left="3600" w:hanging="360"/>
+      </w:pPr>
+      <w:rPr>
+        <w:u w:val="none"/>
+      </w:rPr>
+    </w:lvl>
+    <w:lvl w:ilvl="5">
+      <w:start w:val="1"/>
+      <w:numFmt w:val="bullet"/>
+      <w:lvlText w:val="■"/>
+      <w:lvlJc w:val="left"/>
+      <w:pPr>
+        <w:ind w:left="4320" w:hanging="360"/>
+      </w:pPr>
+      <w:rPr>
+        <w:u w:val="none"/>
+      </w:rPr>
+    </w:lvl>
+    <w:lvl w:ilvl="6">
+      <w:start w:val="1"/>
+      <w:numFmt w:val="bullet"/>
+      <w:lvlText w:val="●"/>
+      <w:lvlJc w:val="left"/>
+      <w:pPr>
+        <w:ind w:left="5040" w:hanging="360"/>
+      </w:pPr>
+      <w:rPr>
+        <w:u w:val="none"/>
+      </w:rPr>
+    </w:lvl>
+    <w:lvl w:ilvl="7">
+      <w:start w:val="1"/>
+      <w:numFmt w:val="bullet"/>
+      <w:lvlText w:val="○"/>
+      <w:lvlJc w:val="left"/>
+      <w:pPr>
+        <w:ind w:left="5760" w:hanging="360"/>
+      </w:pPr>
+      <w:rPr>
+        <w:u w:val="none"/>
+      </w:rPr>
+    </w:lvl>
+    <w:lvl w:ilvl="8">
+      <w:start w:val="1"/>
+      <w:numFmt w:val="bullet"/>
+      <w:lvlText w:val="■"/>
+      <w:lvlJc w:val="left"/>
+      <w:pPr>
+        <w:ind w:left="6480" w:hanging="360"/>
+      </w:pPr>
+      <w:rPr>
+        <w:u w:val="none"/>
+      </w:rPr>
+    </w:lvl>
+  </w:abstractNum>
+  <w:abstractNum w:abstractNumId="14">
+    <w:nsid w:val="627F6EEA"/>
+    <w:multiLevelType w:val="multilevel"/>
+    <w:tmpl w:val="C28622AC"/>
+    <w:lvl w:ilvl="0">
+      <w:start w:val="1"/>
+      <w:numFmt w:val="bullet"/>
+      <w:lvlText w:val="-"/>
+      <w:lvlJc w:val="left"/>
+      <w:pPr>
+        <w:ind w:left="720" w:hanging="360"/>
+      </w:pPr>
+      <w:rPr>
+        <w:u w:val="none"/>
+      </w:rPr>
+    </w:lvl>
+    <w:lvl w:ilvl="1">
+      <w:start w:val="1"/>
+      <w:numFmt w:val="bullet"/>
+      <w:lvlText w:val="-"/>
+      <w:lvlJc w:val="left"/>
+      <w:pPr>
+        <w:ind w:left="1440" w:hanging="360"/>
+      </w:pPr>
+      <w:rPr>
+        <w:u w:val="none"/>
+      </w:rPr>
+    </w:lvl>
+    <w:lvl w:ilvl="2">
+      <w:start w:val="1"/>
+      <w:numFmt w:val="bullet"/>
+      <w:lvlText w:val="-"/>
+      <w:lvlJc w:val="left"/>
+      <w:pPr>
+        <w:ind w:left="2160" w:hanging="360"/>
+      </w:pPr>
+      <w:rPr>
+        <w:u w:val="none"/>
+      </w:rPr>
+    </w:lvl>
+    <w:lvl w:ilvl="3">
+      <w:start w:val="1"/>
+      <w:numFmt w:val="bullet"/>
+      <w:lvlText w:val="-"/>
+      <w:lvlJc w:val="left"/>
+      <w:pPr>
+        <w:ind w:left="2880" w:hanging="360"/>
+      </w:pPr>
+      <w:rPr>
+        <w:u w:val="none"/>
+      </w:rPr>
+    </w:lvl>
+    <w:lvl w:ilvl="4">
+      <w:start w:val="1"/>
+      <w:numFmt w:val="bullet"/>
+      <w:lvlText w:val="-"/>
+      <w:lvlJc w:val="left"/>
+      <w:pPr>
+        <w:ind w:left="3600" w:hanging="360"/>
+      </w:pPr>
+      <w:rPr>
+        <w:u w:val="none"/>
+      </w:rPr>
+    </w:lvl>
+    <w:lvl w:ilvl="5">
+      <w:start w:val="1"/>
+      <w:numFmt w:val="bullet"/>
+      <w:lvlText w:val="-"/>
+      <w:lvlJc w:val="left"/>
+      <w:pPr>
+        <w:ind w:left="4320" w:hanging="360"/>
+      </w:pPr>
+      <w:rPr>
+        <w:u w:val="none"/>
+      </w:rPr>
+    </w:lvl>
+    <w:lvl w:ilvl="6">
+      <w:start w:val="1"/>
+      <w:numFmt w:val="bullet"/>
+      <w:lvlText w:val="-"/>
+      <w:lvlJc w:val="left"/>
+      <w:pPr>
+        <w:ind w:left="5040" w:hanging="360"/>
+      </w:pPr>
+      <w:rPr>
+        <w:u w:val="none"/>
+      </w:rPr>
+    </w:lvl>
+    <w:lvl w:ilvl="7">
+      <w:start w:val="1"/>
+      <w:numFmt w:val="bullet"/>
+      <w:lvlText w:val="-"/>
+      <w:lvlJc w:val="left"/>
+      <w:pPr>
+        <w:ind w:left="5760" w:hanging="360"/>
+      </w:pPr>
+      <w:rPr>
+        <w:u w:val="none"/>
+      </w:rPr>
+    </w:lvl>
+    <w:lvl w:ilvl="8">
+      <w:start w:val="1"/>
+      <w:numFmt w:val="bullet"/>
+      <w:lvlText w:val="-"/>
+      <w:lvlJc w:val="left"/>
+      <w:pPr>
+        <w:ind w:left="6480" w:hanging="360"/>
+      </w:pPr>
+      <w:rPr>
+        <w:u w:val="none"/>
+      </w:rPr>
+    </w:lvl>
+  </w:abstractNum>
+  <w:abstractNum w:abstractNumId="15">
+    <w:nsid w:val="7E2235BD"/>
+    <w:multiLevelType w:val="multilevel"/>
+    <w:tmpl w:val="B92A1C0E"/>
+    <w:lvl w:ilvl="0">
+      <w:start w:val="1"/>
+      <w:numFmt w:val="bullet"/>
+      <w:lvlText w:val="-"/>
+      <w:lvlJc w:val="left"/>
+      <w:pPr>
+        <w:ind w:left="720" w:hanging="360"/>
+      </w:pPr>
+      <w:rPr>
+        <w:u w:val="none"/>
+      </w:rPr>
+    </w:lvl>
+    <w:lvl w:ilvl="1">
+      <w:start w:val="1"/>
+      <w:numFmt w:val="bullet"/>
+      <w:lvlText w:val="-"/>
+      <w:lvlJc w:val="left"/>
+      <w:pPr>
+        <w:ind w:left="1440" w:hanging="360"/>
+      </w:pPr>
+      <w:rPr>
+        <w:u w:val="none"/>
+      </w:rPr>
+    </w:lvl>
+    <w:lvl w:ilvl="2">
+      <w:start w:val="1"/>
+      <w:numFmt w:val="bullet"/>
+      <w:lvlText w:val="-"/>
+      <w:lvlJc w:val="left"/>
+      <w:pPr>
+        <w:ind w:left="2160" w:hanging="360"/>
+      </w:pPr>
+      <w:rPr>
+        <w:u w:val="none"/>
+      </w:rPr>
+    </w:lvl>
+    <w:lvl w:ilvl="3">
+      <w:start w:val="1"/>
+      <w:numFmt w:val="bullet"/>
+      <w:lvlText w:val="-"/>
+      <w:lvlJc w:val="left"/>
+      <w:pPr>
+        <w:ind w:left="2880" w:hanging="360"/>
+      </w:pPr>
+      <w:rPr>
+        <w:u w:val="none"/>
+      </w:rPr>
+    </w:lvl>
+    <w:lvl w:ilvl="4">
+      <w:start w:val="1"/>
+      <w:numFmt w:val="bullet"/>
+      <w:lvlText w:val="-"/>
+      <w:lvlJc w:val="left"/>
+      <w:pPr>
+        <w:ind w:left="3600" w:hanging="360"/>
+      </w:pPr>
+      <w:rPr>
+        <w:u w:val="none"/>
+      </w:rPr>
+    </w:lvl>
+    <w:lvl w:ilvl="5">
+      <w:start w:val="1"/>
+      <w:numFmt w:val="bullet"/>
+      <w:lvlText w:val="-"/>
+      <w:lvlJc w:val="left"/>
+      <w:pPr>
+        <w:ind w:left="4320" w:hanging="360"/>
+      </w:pPr>
+      <w:rPr>
+        <w:u w:val="none"/>
+      </w:rPr>
+    </w:lvl>
+    <w:lvl w:ilvl="6">
+      <w:start w:val="1"/>
+      <w:numFmt w:val="bullet"/>
+      <w:lvlText w:val="-"/>
+      <w:lvlJc w:val="left"/>
+      <w:pPr>
+        <w:ind w:left="5040" w:hanging="360"/>
+      </w:pPr>
+      <w:rPr>
+        <w:u w:val="none"/>
+      </w:rPr>
+    </w:lvl>
+    <w:lvl w:ilvl="7">
+      <w:start w:val="1"/>
+      <w:numFmt w:val="bullet"/>
+      <w:lvlText w:val="-"/>
+      <w:lvlJc w:val="left"/>
+      <w:pPr>
+        <w:ind w:left="5760" w:hanging="360"/>
+      </w:pPr>
+      <w:rPr>
+        <w:u w:val="none"/>
+      </w:rPr>
+    </w:lvl>
+    <w:lvl w:ilvl="8">
+      <w:start w:val="1"/>
+      <w:numFmt w:val="bullet"/>
+      <w:lvlText w:val="-"/>
+      <w:lvlJc w:val="left"/>
+      <w:pPr>
+        <w:ind w:left="6480" w:hanging="360"/>
+      </w:pPr>
+      <w:rPr>
+        <w:u w:val="none"/>
+      </w:rPr>
+    </w:lvl>
+  </w:abstractNum>
   <w:num w:numId="1">
+    <w:abstractNumId w:val="5"/>
+  </w:num>
+  <w:num w:numId="2">
     <w:abstractNumId w:val="2"/>
   </w:num>
-  <w:num w:numId="2">
-    <w:abstractNumId w:val="1"/>
-  </w:num>
   <w:num w:numId="3">
-    <w:abstractNumId w:val="3"/>
+    <w:abstractNumId w:val="7"/>
   </w:num>
   <w:num w:numId="4">
-    <w:abstractNumId w:val="6"/>
+    <w:abstractNumId w:val="11"/>
   </w:num>
   <w:num w:numId="5">
-    <w:abstractNumId w:val="4"/>
+    <w:abstractNumId w:val="8"/>
   </w:num>
   <w:num w:numId="6">
     <w:abstractNumId w:val="0"/>
   </w:num>
   <w:num w:numId="7">
-    <w:abstractNumId w:val="7"/>
+    <w:abstractNumId w:val="12"/>
   </w:num>
   <w:num w:numId="8">
-    <w:abstractNumId w:val="5"/>
+    <w:abstractNumId w:val="9"/>
+  </w:num>
+  <w:num w:numId="9">
+    <w:abstractNumId w:val="4"/>
+  </w:num>
+  <w:num w:numId="10">
+    <w:abstractNumId w:val="3"/>
+  </w:num>
+  <w:num w:numId="11">
+    <w:abstractNumId w:val="13"/>
+  </w:num>
+  <w:num w:numId="12">
+    <w:abstractNumId w:val="15"/>
+  </w:num>
+  <w:num w:numId="13">
+    <w:abstractNumId w:val="14"/>
+  </w:num>
+  <w:num w:numId="14">
+    <w:abstractNumId w:val="6"/>
+  </w:num>
+  <w:num w:numId="15">
+    <w:abstractNumId w:val="1"/>
+  </w:num>
+  <w:num w:numId="16">
+    <w:abstractNumId w:val="10"/>
   </w:num>
 </w:numbering>
 </file>
@@ -11941,7 +12491,7 @@
   <a:extraClrSchemeLst/>
   <a:extLst>
     <a:ext uri="{05A4C25C-085E-4340-85A3-A5531E510DB2}">
-      <thm15:themeFamily xmlns="" xmlns:thm15="http://schemas.microsoft.com/office/thememl/2012/main" name="Office Theme" id="{62F939B6-93AF-4DB8-9C6B-D6C7DFDC589F}" vid="{4A3C46E8-61CC-4603-A589-7422A47A8E4A}"/>
+      <thm15:themeFamily xmlns:thm15="http://schemas.microsoft.com/office/thememl/2012/main" xmlns="" name="Office Theme" id="{62F939B6-93AF-4DB8-9C6B-D6C7DFDC589F}" vid="{4A3C46E8-61CC-4603-A589-7422A47A8E4A}"/>
     </a:ext>
   </a:extLst>
 </a:theme>

</xml_diff>